<commit_message>
updated  user & user error report
</commit_message>
<xml_diff>
--- a/Reports/TeamX_TestReport.docx
+++ b/Reports/TeamX_TestReport.docx
@@ -338,7 +338,7 @@
         <w:t xml:space="preserve"> –</w:t>
       </w:r>
       <w:r>
-        <w:t>UsersTest:</w:t>
+        <w:t>User:</w:t>
       </w:r>
     </w:p>
     <w:p>
@@ -466,16 +466,311 @@
         <w:t xml:space="preserve">We have passed Pit Test with </w:t>
       </w:r>
       <w:r>
-        <w:t>93</w:t>
+        <w:t>9</w:t>
+      </w:r>
+      <w:r>
+        <w:t>0</w:t>
       </w:r>
       <w:r>
         <w:t>% mutators killed.</w:t>
       </w:r>
     </w:p>
+    <w:p/>
+    <w:p>
+      <w:r>
+        <w:t xml:space="preserve">The coverage that we could not be covered for PIT mutation was because of the following Mutators surviving- </w:t>
+      </w:r>
+    </w:p>
+    <w:p>
+      <w:pPr>
+        <w:pStyle w:val="ListParagraph"/>
+        <w:numPr>
+          <w:ilvl w:val="0"/>
+          <w:numId w:val="6"/>
+        </w:numPr>
+        <w:rPr>
+          <w:rFonts w:eastAsia="Times New Roman"/>
+          <w:b/>
+          <w:bCs/>
+        </w:rPr>
+      </w:pPr>
+      <w:r>
+        <w:rPr>
+          <w:rFonts w:eastAsia="Times New Roman"/>
+          <w:b/>
+          <w:bCs/>
+        </w:rPr>
+        <w:t>Removed conditional – replaced equality check with true – SURVIVED</w:t>
+      </w:r>
+    </w:p>
+    <w:p>
+      <w:pPr>
+        <w:pStyle w:val="ListParagraph"/>
+        <w:numPr>
+          <w:ilvl w:val="0"/>
+          <w:numId w:val="6"/>
+        </w:numPr>
+        <w:rPr>
+          <w:b/>
+          <w:bCs/>
+        </w:rPr>
+      </w:pPr>
+      <w:r>
+        <w:rPr>
+          <w:rFonts w:eastAsia="Times New Roman"/>
+          <w:b/>
+          <w:bCs/>
+        </w:rPr>
+        <w:t xml:space="preserve">Substituted 0 with 1 </w:t>
+      </w:r>
+      <w:r>
+        <w:rPr>
+          <w:b/>
+          <w:bCs/>
+        </w:rPr>
+        <w:t xml:space="preserve"> </w:t>
+      </w:r>
+    </w:p>
+    <w:p>
+      <w:r>
+        <w:t xml:space="preserve"> </w:t>
+      </w:r>
+    </w:p>
+    <w:p/>
+    <w:p>
+      <w:pPr>
+        <w:pStyle w:val="Heading1"/>
+        <w:spacing w:before="0"/>
+      </w:pPr>
+      <w:r>
+        <w:rPr>
+          <w:rStyle w:val="BookTitle"/>
+        </w:rPr>
+        <w:t xml:space="preserve">Section </w:t>
+      </w:r>
+      <w:r>
+        <w:rPr>
+          <w:rStyle w:val="BookTitle"/>
+        </w:rPr>
+        <w:t>2</w:t>
+      </w:r>
+      <w:r>
+        <w:rPr>
+          <w:rStyle w:val="BookTitle"/>
+        </w:rPr>
+        <w:t xml:space="preserve"> –</w:t>
+      </w:r>
+      <w:r>
+        <w:t>Users</w:t>
+      </w:r>
+      <w:r>
+        <w:t>Error</w:t>
+      </w:r>
+      <w:r>
+        <w:t>Msgs</w:t>
+      </w:r>
+      <w:r>
+        <w:t>:</w:t>
+      </w:r>
+    </w:p>
+    <w:p>
+      <w:pPr>
+        <w:pStyle w:val="Heading2"/>
+        <w:spacing w:before="0"/>
+        <w:ind w:left="720"/>
+      </w:pPr>
+      <w:r>
+        <w:rPr>
+          <w:rStyle w:val="Heading2Char"/>
+        </w:rPr>
+        <w:t xml:space="preserve">Section </w:t>
+      </w:r>
+      <w:r>
+        <w:rPr>
+          <w:rStyle w:val="Heading2Char"/>
+        </w:rPr>
+        <w:t>1</w:t>
+      </w:r>
+      <w:r>
+        <w:rPr>
+          <w:rStyle w:val="Heading2Char"/>
+        </w:rPr>
+        <w:t>.1 –</w:t>
+      </w:r>
+      <w:r>
+        <w:t xml:space="preserve"> TestCaseTable:</w:t>
+      </w:r>
+    </w:p>
+    <w:p>
+      <w:pPr>
+        <w:ind w:left="1440" w:firstLine="720"/>
+      </w:pPr>
+      <w:hyperlink r:id="rId12" w:history="1">
+        <w:r>
+          <w:rPr>
+            <w:rStyle w:val="Hyperlink"/>
+          </w:rPr>
+          <w:t>TestCasesExcelxls\UsersTest.xlsx</w:t>
+        </w:r>
+      </w:hyperlink>
+      <w:r>
+        <w:rPr>
+          <w:rStyle w:val="Hyperlink"/>
+        </w:rPr>
+        <w:t xml:space="preserve">    </w:t>
+      </w:r>
+      <w:r>
+        <w:rPr>
+          <w:rStyle w:val="Hyperlink"/>
+          <w:color w:val="FF0000"/>
+        </w:rPr>
+        <w:t>(hyperlink of the test case file)</w:t>
+      </w:r>
+    </w:p>
+    <w:p>
+      <w:pPr>
+        <w:ind w:left="720"/>
+      </w:pPr>
+      <w:r>
+        <w:rPr>
+          <w:rStyle w:val="Heading2Char"/>
+        </w:rPr>
+        <w:lastRenderedPageBreak/>
+        <w:t xml:space="preserve">Section </w:t>
+      </w:r>
+      <w:r>
+        <w:rPr>
+          <w:rStyle w:val="Heading2Char"/>
+        </w:rPr>
+        <w:t>1</w:t>
+      </w:r>
+      <w:r>
+        <w:rPr>
+          <w:rStyle w:val="Heading2Char"/>
+        </w:rPr>
+        <w:t>.2 – JaCoCo Coverage Summary:</w:t>
+      </w:r>
+    </w:p>
     <w:p>
       <w:pPr>
         <w:ind w:left="2160"/>
       </w:pPr>
+      <w:r>
+        <w:t>We have achieved 100% JaCoCo coverage.</w:t>
+      </w:r>
+    </w:p>
+    <w:p>
+      <w:pPr>
+        <w:ind w:left="720"/>
+        <w:rPr>
+          <w:rStyle w:val="Heading2Char"/>
+        </w:rPr>
+      </w:pPr>
+      <w:r>
+        <w:rPr>
+          <w:rStyle w:val="Heading2Char"/>
+        </w:rPr>
+        <w:t xml:space="preserve">Section </w:t>
+      </w:r>
+      <w:r>
+        <w:rPr>
+          <w:rStyle w:val="Heading2Char"/>
+        </w:rPr>
+        <w:t>1</w:t>
+      </w:r>
+      <w:r>
+        <w:rPr>
+          <w:rStyle w:val="Heading2Char"/>
+        </w:rPr>
+        <w:t>.3 – Pit Test Results</w:t>
+      </w:r>
+      <w:r>
+        <w:rPr>
+          <w:rStyle w:val="Heading2Char"/>
+        </w:rPr>
+        <w:t>:</w:t>
+      </w:r>
+    </w:p>
+    <w:p>
+      <w:pPr>
+        <w:ind w:left="2160"/>
+      </w:pPr>
+      <w:r>
+        <w:t>We have passed Pit Test with 9</w:t>
+      </w:r>
+      <w:r>
+        <w:t>6</w:t>
+      </w:r>
+      <w:r>
+        <w:t>% mutators killed.</w:t>
+      </w:r>
+    </w:p>
+    <w:p/>
+    <w:p>
+      <w:pPr>
+        <w:rPr>
+          <w:b/>
+          <w:bCs/>
+        </w:rPr>
+      </w:pPr>
+      <w:r>
+        <w:t xml:space="preserve">The coverage couldn’t reach because of the following </w:t>
+      </w:r>
+      <w:r>
+        <w:rPr>
+          <w:b/>
+          <w:bCs/>
+        </w:rPr>
+        <w:t>allowable Exceptions</w:t>
+      </w:r>
+      <w:r>
+        <w:rPr>
+          <w:b/>
+          <w:bCs/>
+        </w:rPr>
+        <w:t xml:space="preserve"> –</w:t>
+      </w:r>
+    </w:p>
+    <w:p>
+      <w:pPr>
+        <w:pStyle w:val="ListParagraph"/>
+        <w:numPr>
+          <w:ilvl w:val="0"/>
+          <w:numId w:val="5"/>
+        </w:numPr>
+        <w:rPr>
+          <w:b/>
+          <w:bCs/>
+        </w:rPr>
+      </w:pPr>
+      <w:r>
+        <w:rPr>
+          <w:b/>
+          <w:bCs/>
+        </w:rPr>
+        <w:t>Equal to less or Equal</w:t>
+      </w:r>
+    </w:p>
+    <w:p>
+      <w:pPr>
+        <w:pStyle w:val="ListParagraph"/>
+        <w:numPr>
+          <w:ilvl w:val="0"/>
+          <w:numId w:val="5"/>
+        </w:numPr>
+      </w:pPr>
+      <w:r>
+        <w:rPr>
+          <w:b/>
+          <w:bCs/>
+        </w:rPr>
+        <w:t>Not equal to greater than</w:t>
+      </w:r>
+    </w:p>
+    <w:p>
+      <w:r>
+        <w:t>Since these are allowable exceptions PIT coverage cannot reach 100%.</w:t>
+      </w:r>
     </w:p>
     <w:bookmarkEnd w:id="1"/>
     <w:bookmarkEnd w:id="2"/>
@@ -696,6 +991,95 @@
     </w:lvl>
   </w:abstractNum>
   <w:abstractNum w:abstractNumId="2" w15:restartNumberingAfterBreak="0">
+    <w:nsid w:val="45A804C7"/>
+    <w:multiLevelType w:val="hybridMultilevel"/>
+    <w:tmpl w:val="40AC8E1A"/>
+    <w:lvl w:ilvl="0" w:tplc="0409000F">
+      <w:start w:val="1"/>
+      <w:numFmt w:val="decimal"/>
+      <w:lvlText w:val="%1."/>
+      <w:lvlJc w:val="left"/>
+      <w:pPr>
+        <w:ind w:left="720" w:hanging="360"/>
+      </w:pPr>
+      <w:rPr>
+        <w:rFonts w:hint="default"/>
+      </w:rPr>
+    </w:lvl>
+    <w:lvl w:ilvl="1" w:tplc="04090019" w:tentative="1">
+      <w:start w:val="1"/>
+      <w:numFmt w:val="lowerLetter"/>
+      <w:lvlText w:val="%2."/>
+      <w:lvlJc w:val="left"/>
+      <w:pPr>
+        <w:ind w:left="1440" w:hanging="360"/>
+      </w:pPr>
+    </w:lvl>
+    <w:lvl w:ilvl="2" w:tplc="0409001B" w:tentative="1">
+      <w:start w:val="1"/>
+      <w:numFmt w:val="lowerRoman"/>
+      <w:lvlText w:val="%3."/>
+      <w:lvlJc w:val="right"/>
+      <w:pPr>
+        <w:ind w:left="2160" w:hanging="180"/>
+      </w:pPr>
+    </w:lvl>
+    <w:lvl w:ilvl="3" w:tplc="0409000F" w:tentative="1">
+      <w:start w:val="1"/>
+      <w:numFmt w:val="decimal"/>
+      <w:lvlText w:val="%4."/>
+      <w:lvlJc w:val="left"/>
+      <w:pPr>
+        <w:ind w:left="2880" w:hanging="360"/>
+      </w:pPr>
+    </w:lvl>
+    <w:lvl w:ilvl="4" w:tplc="04090019" w:tentative="1">
+      <w:start w:val="1"/>
+      <w:numFmt w:val="lowerLetter"/>
+      <w:lvlText w:val="%5."/>
+      <w:lvlJc w:val="left"/>
+      <w:pPr>
+        <w:ind w:left="3600" w:hanging="360"/>
+      </w:pPr>
+    </w:lvl>
+    <w:lvl w:ilvl="5" w:tplc="0409001B" w:tentative="1">
+      <w:start w:val="1"/>
+      <w:numFmt w:val="lowerRoman"/>
+      <w:lvlText w:val="%6."/>
+      <w:lvlJc w:val="right"/>
+      <w:pPr>
+        <w:ind w:left="4320" w:hanging="180"/>
+      </w:pPr>
+    </w:lvl>
+    <w:lvl w:ilvl="6" w:tplc="0409000F" w:tentative="1">
+      <w:start w:val="1"/>
+      <w:numFmt w:val="decimal"/>
+      <w:lvlText w:val="%7."/>
+      <w:lvlJc w:val="left"/>
+      <w:pPr>
+        <w:ind w:left="5040" w:hanging="360"/>
+      </w:pPr>
+    </w:lvl>
+    <w:lvl w:ilvl="7" w:tplc="04090019" w:tentative="1">
+      <w:start w:val="1"/>
+      <w:numFmt w:val="lowerLetter"/>
+      <w:lvlText w:val="%8."/>
+      <w:lvlJc w:val="left"/>
+      <w:pPr>
+        <w:ind w:left="5760" w:hanging="360"/>
+      </w:pPr>
+    </w:lvl>
+    <w:lvl w:ilvl="8" w:tplc="0409001B" w:tentative="1">
+      <w:start w:val="1"/>
+      <w:numFmt w:val="lowerRoman"/>
+      <w:lvlText w:val="%9."/>
+      <w:lvlJc w:val="right"/>
+      <w:pPr>
+        <w:ind w:left="6480" w:hanging="180"/>
+      </w:pPr>
+    </w:lvl>
+  </w:abstractNum>
+  <w:abstractNum w:abstractNumId="3" w15:restartNumberingAfterBreak="0">
     <w:nsid w:val="54E7722D"/>
     <w:multiLevelType w:val="hybridMultilevel"/>
     <w:tmpl w:val="B09A83A0"/>
@@ -784,7 +1168,7 @@
       </w:pPr>
     </w:lvl>
   </w:abstractNum>
-  <w:abstractNum w:abstractNumId="3" w15:restartNumberingAfterBreak="0">
+  <w:abstractNum w:abstractNumId="4" w15:restartNumberingAfterBreak="0">
     <w:nsid w:val="5C1D1BBF"/>
     <w:multiLevelType w:val="hybridMultilevel"/>
     <w:tmpl w:val="52EE0054"/>
@@ -897,8 +1281,97 @@
       </w:rPr>
     </w:lvl>
   </w:abstractNum>
+  <w:abstractNum w:abstractNumId="5" w15:restartNumberingAfterBreak="0">
+    <w:nsid w:val="74E36967"/>
+    <w:multiLevelType w:val="hybridMultilevel"/>
+    <w:tmpl w:val="F64C7AC2"/>
+    <w:lvl w:ilvl="0" w:tplc="0409000F">
+      <w:start w:val="1"/>
+      <w:numFmt w:val="decimal"/>
+      <w:lvlText w:val="%1."/>
+      <w:lvlJc w:val="left"/>
+      <w:pPr>
+        <w:ind w:left="720" w:hanging="360"/>
+      </w:pPr>
+      <w:rPr>
+        <w:rFonts w:hint="default"/>
+      </w:rPr>
+    </w:lvl>
+    <w:lvl w:ilvl="1" w:tplc="04090019" w:tentative="1">
+      <w:start w:val="1"/>
+      <w:numFmt w:val="lowerLetter"/>
+      <w:lvlText w:val="%2."/>
+      <w:lvlJc w:val="left"/>
+      <w:pPr>
+        <w:ind w:left="1440" w:hanging="360"/>
+      </w:pPr>
+    </w:lvl>
+    <w:lvl w:ilvl="2" w:tplc="0409001B" w:tentative="1">
+      <w:start w:val="1"/>
+      <w:numFmt w:val="lowerRoman"/>
+      <w:lvlText w:val="%3."/>
+      <w:lvlJc w:val="right"/>
+      <w:pPr>
+        <w:ind w:left="2160" w:hanging="180"/>
+      </w:pPr>
+    </w:lvl>
+    <w:lvl w:ilvl="3" w:tplc="0409000F" w:tentative="1">
+      <w:start w:val="1"/>
+      <w:numFmt w:val="decimal"/>
+      <w:lvlText w:val="%4."/>
+      <w:lvlJc w:val="left"/>
+      <w:pPr>
+        <w:ind w:left="2880" w:hanging="360"/>
+      </w:pPr>
+    </w:lvl>
+    <w:lvl w:ilvl="4" w:tplc="04090019" w:tentative="1">
+      <w:start w:val="1"/>
+      <w:numFmt w:val="lowerLetter"/>
+      <w:lvlText w:val="%5."/>
+      <w:lvlJc w:val="left"/>
+      <w:pPr>
+        <w:ind w:left="3600" w:hanging="360"/>
+      </w:pPr>
+    </w:lvl>
+    <w:lvl w:ilvl="5" w:tplc="0409001B" w:tentative="1">
+      <w:start w:val="1"/>
+      <w:numFmt w:val="lowerRoman"/>
+      <w:lvlText w:val="%6."/>
+      <w:lvlJc w:val="right"/>
+      <w:pPr>
+        <w:ind w:left="4320" w:hanging="180"/>
+      </w:pPr>
+    </w:lvl>
+    <w:lvl w:ilvl="6" w:tplc="0409000F" w:tentative="1">
+      <w:start w:val="1"/>
+      <w:numFmt w:val="decimal"/>
+      <w:lvlText w:val="%7."/>
+      <w:lvlJc w:val="left"/>
+      <w:pPr>
+        <w:ind w:left="5040" w:hanging="360"/>
+      </w:pPr>
+    </w:lvl>
+    <w:lvl w:ilvl="7" w:tplc="04090019" w:tentative="1">
+      <w:start w:val="1"/>
+      <w:numFmt w:val="lowerLetter"/>
+      <w:lvlText w:val="%8."/>
+      <w:lvlJc w:val="left"/>
+      <w:pPr>
+        <w:ind w:left="5760" w:hanging="360"/>
+      </w:pPr>
+    </w:lvl>
+    <w:lvl w:ilvl="8" w:tplc="0409001B" w:tentative="1">
+      <w:start w:val="1"/>
+      <w:numFmt w:val="lowerRoman"/>
+      <w:lvlText w:val="%9."/>
+      <w:lvlJc w:val="right"/>
+      <w:pPr>
+        <w:ind w:left="6480" w:hanging="180"/>
+      </w:pPr>
+    </w:lvl>
+  </w:abstractNum>
   <w:num w:numId="1">
-    <w:abstractNumId w:val="3"/>
+    <w:abstractNumId w:val="4"/>
   </w:num>
   <w:num w:numId="2">
     <w:abstractNumId w:val="1"/>
@@ -907,6 +1380,12 @@
     <w:abstractNumId w:val="0"/>
   </w:num>
   <w:num w:numId="4">
+    <w:abstractNumId w:val="3"/>
+  </w:num>
+  <w:num w:numId="5">
+    <w:abstractNumId w:val="5"/>
+  </w:num>
+  <w:num w:numId="6">
     <w:abstractNumId w:val="2"/>
   </w:num>
 </w:numbering>

</xml_diff>